<commit_message>
modify face, save face to sharedPref, add word docs, modify some today attendance
</commit_message>
<xml_diff>
--- a/Laporan Skripsi/Bimbingan bu hani.docx
+++ b/Laporan Skripsi/Bimbingan bu hani.docx
@@ -90,38 +90,109 @@
       <w:r>
         <w:t>ada recommended threshold nya</w:t>
       </w:r>
+    </w:p>
+    <w:p>
+      <w:pPr>
+        <w:pStyle w:val="ListParagraph"/>
+        <w:numPr>
+          <w:ilvl w:val="1"/>
+          <w:numId w:val="1"/>
+        </w:numPr>
+      </w:pPr>
+      <w:r>
+        <w:t>cek apakah value saat ekstrak wajah selalu sama atau tidak</w:t>
+      </w:r>
+    </w:p>
+    <w:p>
+      <w:pPr>
+        <w:pStyle w:val="ListParagraph"/>
+        <w:numPr>
+          <w:ilvl w:val="2"/>
+          <w:numId w:val="1"/>
+        </w:numPr>
+      </w:pPr>
+      <w:r>
+        <w:t>ya selalu sama, karna berasal dari gambar</w:t>
+      </w:r>
+    </w:p>
+    <w:p>
+      <w:pPr>
+        <w:pStyle w:val="ListParagraph"/>
+        <w:ind w:left="2160"/>
+      </w:pPr>
+    </w:p>
+    <w:p>
+      <w:pPr>
+        <w:pStyle w:val="ListParagraph"/>
+        <w:numPr>
+          <w:ilvl w:val="1"/>
+          <w:numId w:val="1"/>
+        </w:numPr>
+      </w:pPr>
+      <w:r>
+        <w:t>dataset gambar di crop di wajahnya ( jadi ditambahkan face detection dlu kemudian di simpan )</w:t>
+      </w:r>
+    </w:p>
+    <w:p>
+      <w:pPr>
+        <w:pStyle w:val="ListParagraph"/>
+        <w:ind w:left="1440"/>
+      </w:pPr>
+    </w:p>
+    <w:p>
+      <w:pPr>
+        <w:pStyle w:val="ListParagraph"/>
+        <w:numPr>
+          <w:ilvl w:val="1"/>
+          <w:numId w:val="1"/>
+        </w:numPr>
+      </w:pPr>
+      <w:r>
+        <w:t>proses dalam facenet harus tau</w:t>
+      </w:r>
+    </w:p>
+    <w:p>
+      <w:pPr>
+        <w:pStyle w:val="ListParagraph"/>
+      </w:pPr>
+    </w:p>
+    <w:p>
+      <w:pPr>
+        <w:pStyle w:val="ListParagraph"/>
+        <w:numPr>
+          <w:ilvl w:val="1"/>
+          <w:numId w:val="1"/>
+        </w:numPr>
+      </w:pPr>
+      <w:r>
+        <w:t>ketika berhasil, ketika sudah absen, ketika tidak ada jam absen hari itu, ketika diluar jam absen, ketika tap menggunakan kartu namun orang di frame kamera</w:t>
+      </w:r>
+      <w:r>
+        <w:t xml:space="preserve"> berbeda, ketika tap tetapi menggunakan foto dari hp, ketika tap menggunakan video dari hp, ketika tap menggunakan print foto dari kertas.</w:t>
+      </w:r>
       <w:bookmarkStart w:id="0" w:name="_GoBack"/>
       <w:bookmarkEnd w:id="0"/>
     </w:p>
     <w:p>
       <w:pPr>
         <w:pStyle w:val="ListParagraph"/>
+        <w:ind w:left="1440"/>
+      </w:pPr>
+    </w:p>
+    <w:p>
+      <w:pPr>
+        <w:pStyle w:val="ListParagraph"/>
         <w:numPr>
           <w:ilvl w:val="1"/>
           <w:numId w:val="1"/>
         </w:numPr>
       </w:pPr>
       <w:r>
-        <w:t>cek apakah value saat ekstrak wajah selalu sama atau tidak</w:t>
-      </w:r>
-    </w:p>
-    <w:p>
-      <w:pPr>
-        <w:pStyle w:val="ListParagraph"/>
-        <w:numPr>
-          <w:ilvl w:val="2"/>
-          <w:numId w:val="1"/>
-        </w:numPr>
-      </w:pPr>
-      <w:r>
-        <w:t>ya selalu sama, karna berasal dari gambar</w:t>
-      </w:r>
-    </w:p>
-    <w:p>
-      <w:pPr>
-        <w:pStyle w:val="ListParagraph"/>
-        <w:ind w:left="2160"/>
-      </w:pPr>
+        <w:t>hada</w:t>
+      </w:r>
+      <w:r>
+        <w:t>p atas, hadap agak nunduk, mata lirik ke samping, menggunakan kacamata</w:t>
+      </w:r>
     </w:p>
     <w:p>
       <w:pPr>
@@ -132,37 +203,7 @@
         </w:numPr>
       </w:pPr>
       <w:r>
-        <w:t>dataset gambar di crop di wajahnya ( jadi ditambahkan face detection dlu kemudian di simpan )</w:t>
-      </w:r>
-    </w:p>
-    <w:p>
-      <w:pPr>
-        <w:pStyle w:val="ListParagraph"/>
-        <w:ind w:left="1440"/>
-      </w:pPr>
-    </w:p>
-    <w:p>
-      <w:pPr>
-        <w:pStyle w:val="ListParagraph"/>
-        <w:numPr>
-          <w:ilvl w:val="1"/>
-          <w:numId w:val="1"/>
-        </w:numPr>
-      </w:pPr>
-      <w:r>
-        <w:t>proses dalam facenet harus tau</w:t>
-      </w:r>
-    </w:p>
-    <w:p>
-      <w:pPr>
-        <w:pStyle w:val="ListParagraph"/>
-        <w:numPr>
-          <w:ilvl w:val="1"/>
-          <w:numId w:val="1"/>
-        </w:numPr>
-      </w:pPr>
-      <w:r>
-        <w:t>hadap atas, hadap agak nunduk, mata.</w:t>
+        <w:t>Cahaya agak gelap, terang, sangat gelap</w:t>
       </w:r>
     </w:p>
     <w:p>

</xml_diff>